<commit_message>
Build site at 2023-11-03 16:08:40 UTC
</commit_message>
<xml_diff>
--- a/assets/disciplinas/LOB1202.docx
+++ b/assets/disciplinas/LOB1202.docx
@@ -211,11 +211,11 @@
         <w:pStyle w:val="ListBullet"/>
       </w:pPr>
       <w:r>
-        <w:t>LOB1206 -  Solos I  (Requisito fraco)</w:t>
+        <w:t>LOQ4233 -  Gestão de Negócios  (Requisito fraco)</w:t>
         <w:br/>
       </w:r>
       <w:r>
-        <w:t>LOQ4233 -  Gestão de Negócios  (Requisito fraco)</w:t>
+        <w:t>LOB1206 -  Solos I  (Requisito fraco)</w:t>
         <w:br/>
       </w:r>
     </w:p>

</xml_diff>